<commit_message>
added values to spacer and time columns
</commit_message>
<xml_diff>
--- a/Methods_EV_disease.docx
+++ b/Methods_EV_disease.docx
@@ -80,7 +80,33 @@
       </w:r>
       <w:proofErr w:type="spellEnd"/>
       <w:r>
-        <w:t xml:space="preserve"> et al. 2011). Here, we focus on the effects of amphibians on mosquito growth solely. </w:t>
+        <w:t xml:space="preserve"> et al. 2011).</w:t>
+      </w:r>
+      <w:r>
+        <w:t xml:space="preserve"> </w:t>
+      </w:r>
+      <w:r>
+        <w:t xml:space="preserve">Here, we focus on the effects of amphibians on mosquito </w:t>
+      </w:r>
+      <w:r>
+        <w:t>survival</w:t>
+      </w:r>
+      <w:r>
+        <w:t xml:space="preserve"> solely</w:t>
+      </w:r>
+      <w:r>
+        <w:t xml:space="preserve"> (not effects on growth [size at metamorphosis], competition, or </w:t>
+      </w:r>
+      <w:proofErr w:type="spellStart"/>
+      <w:r>
+        <w:t>affects</w:t>
+      </w:r>
+      <w:proofErr w:type="spellEnd"/>
+      <w:r>
+        <w:t xml:space="preserve"> on oviposition sites)</w:t>
+      </w:r>
+      <w:r>
+        <w:t xml:space="preserve">. </w:t>
       </w:r>
     </w:p>
     <w:p>
@@ -166,6 +192,61 @@
     <w:p/>
     <w:p>
       <w:r>
+        <w:t xml:space="preserve">Note that </w:t>
+      </w:r>
+      <w:proofErr w:type="spellStart"/>
+      <w:r>
+        <w:t>DuRant</w:t>
+      </w:r>
+      <w:proofErr w:type="spellEnd"/>
+      <w:r>
+        <w:t xml:space="preserve"> &amp; Hopkins show the relationship between mass and feeding:</w:t>
+      </w:r>
+    </w:p>
+    <w:p/>
+    <w:p>
+      <w:r>
+        <w:drawing>
+          <wp:inline distT="0" distB="0" distL="0" distR="0" wp14:anchorId="563A1EEB" wp14:editId="192AF23F">
+            <wp:extent cx="2286000" cy="1734207"/>
+            <wp:effectExtent l="0" t="0" r="0" b="5715"/>
+            <wp:docPr id="1" name="Picture 1" descr="A screenshot of a cell phone&#10;&#10;Description automatically generated"/>
+            <wp:cNvGraphicFramePr>
+              <a:graphicFrameLocks xmlns:a="http://schemas.openxmlformats.org/drawingml/2006/main" noChangeAspect="1"/>
+            </wp:cNvGraphicFramePr>
+            <a:graphic xmlns:a="http://schemas.openxmlformats.org/drawingml/2006/main">
+              <a:graphicData uri="http://schemas.openxmlformats.org/drawingml/2006/picture">
+                <pic:pic xmlns:pic="http://schemas.openxmlformats.org/drawingml/2006/picture">
+                  <pic:nvPicPr>
+                    <pic:cNvPr id="1" name=""/>
+                    <pic:cNvPicPr/>
+                  </pic:nvPicPr>
+                  <pic:blipFill>
+                    <a:blip r:embed="rId5"/>
+                    <a:stretch>
+                      <a:fillRect/>
+                    </a:stretch>
+                  </pic:blipFill>
+                  <pic:spPr>
+                    <a:xfrm>
+                      <a:off x="0" y="0"/>
+                      <a:ext cx="2294323" cy="1740521"/>
+                    </a:xfrm>
+                    <a:prstGeom prst="rect">
+                      <a:avLst/>
+                    </a:prstGeom>
+                  </pic:spPr>
+                </pic:pic>
+              </a:graphicData>
+            </a:graphic>
+          </wp:inline>
+        </w:drawing>
+      </w:r>
+    </w:p>
+    <w:p/>
+    <w:p/>
+    <w:p>
+      <w:r>
         <w:t>Discussion:</w:t>
       </w:r>
     </w:p>
@@ -178,16 +259,7 @@
         </w:numPr>
       </w:pPr>
       <w:r>
-        <w:t>﻿Apart from all the various factors discussed it is also important to assess the preference of the predator as to size, mobility, density,</w:t>
-      </w:r>
-      <w:r>
-        <w:t xml:space="preserve"> </w:t>
-      </w:r>
-      <w:r>
-        <w:t>ease of availability, synchrony of breeding of the prey</w:t>
-      </w:r>
-      <w:r>
-        <w:t xml:space="preserve">. Need to consider </w:t>
+        <w:t xml:space="preserve">﻿Apart from all the various factors discussed it is also important to assess the preference of the predator as to size, mobility, density, ease of availability, synchrony of breeding of the prey. Need to consider </w:t>
       </w:r>
       <w:r>
         <w:t>﻿the basic principle</w:t>
@@ -467,6 +539,7 @@
     <w:lsdException w:name="HTML Sample" w:semiHidden="1" w:unhideWhenUsed="1"/>
     <w:lsdException w:name="HTML Typewriter" w:semiHidden="1" w:unhideWhenUsed="1"/>
     <w:lsdException w:name="HTML Variable" w:semiHidden="1" w:unhideWhenUsed="1"/>
+    <w:lsdException w:name="Normal Table" w:semiHidden="1" w:unhideWhenUsed="1"/>
     <w:lsdException w:name="annotation subject" w:semiHidden="1" w:unhideWhenUsed="1"/>
     <w:lsdException w:name="No List" w:semiHidden="1" w:unhideWhenUsed="1"/>
     <w:lsdException w:name="Outline List 1" w:semiHidden="1" w:unhideWhenUsed="1"/>
@@ -513,8 +586,10 @@
     <w:lsdException w:name="Table Subtle 2" w:semiHidden="1" w:unhideWhenUsed="1"/>
     <w:lsdException w:name="Table Web 1" w:semiHidden="1" w:unhideWhenUsed="1"/>
     <w:lsdException w:name="Table Web 2" w:semiHidden="1" w:unhideWhenUsed="1"/>
+    <w:lsdException w:name="Table Web 3" w:semiHidden="1" w:unhideWhenUsed="1"/>
     <w:lsdException w:name="Balloon Text" w:semiHidden="1" w:unhideWhenUsed="1"/>
     <w:lsdException w:name="Table Grid" w:uiPriority="39"/>
+    <w:lsdException w:name="Table Theme" w:semiHidden="1" w:unhideWhenUsed="1"/>
     <w:lsdException w:name="Placeholder Text" w:semiHidden="1"/>
     <w:lsdException w:name="No Spacing" w:uiPriority="1" w:qFormat="1"/>
     <w:lsdException w:name="Light Shading" w:uiPriority="60"/>

</xml_diff>